<commit_message>
added test folder with tests
</commit_message>
<xml_diff>
--- a/Pr3_Kalinin.docx
+++ b/Pr3_Kalinin.docx
@@ -15,12 +15,8 @@
         </w:rPr>
       </w:pPr>
       <w:bookmarkStart w:id="0" w:name="_Hlk82624676"/>
-      <w:r>
-        <w:rPr>
-          <w:rFonts w:eastAsia="Symbol"/>
-        </w:rPr>
-        <w:t>–</w:t>
-      </w:r>
+      <w:bookmarkStart w:id="1" w:name="_GoBack"/>
+      <w:bookmarkEnd w:id="1"/>
       <w:r>
         <w:rPr>
           <w:rFonts w:eastAsia="Symbol"/>
@@ -867,7 +863,7 @@
           <w:pPr>
             <w:pStyle w:val="11"/>
             <w:tabs>
-              <w:tab w:val="right" w:leader="dot" w:pos="9345"/>
+              <w:tab w:val="right" w:leader="dot" w:pos="9061"/>
             </w:tabs>
             <w:rPr>
               <w:rFonts w:asciiTheme="minorHAnsi" w:eastAsiaTheme="minorEastAsia" w:hAnsiTheme="minorHAnsi" w:cstheme="minorBidi"/>
@@ -887,11 +883,12 @@
           <w:r>
             <w:fldChar w:fldCharType="separate"/>
           </w:r>
-          <w:hyperlink w:anchor="_Toc208609130" w:history="1">
+          <w:hyperlink w:anchor="_Toc222437293" w:history="1">
             <w:r>
               <w:rPr>
                 <w:rStyle w:val="a6"/>
                 <w:rFonts w:cs="Times New Roman"/>
+                <w:b/>
                 <w:noProof/>
               </w:rPr>
               <w:t>Введение</w:t>
@@ -915,7 +912,7 @@
                 <w:noProof/>
                 <w:webHidden/>
               </w:rPr>
-              <w:instrText xml:space="preserve"> PAGEREF _Toc208609130 \h </w:instrText>
+              <w:instrText xml:space="preserve"> PAGEREF _Toc222437293 \h </w:instrText>
             </w:r>
             <w:r>
               <w:rPr>
@@ -951,7 +948,7 @@
             <w:pStyle w:val="11"/>
             <w:tabs>
               <w:tab w:val="left" w:pos="440"/>
-              <w:tab w:val="right" w:leader="dot" w:pos="9345"/>
+              <w:tab w:val="right" w:leader="dot" w:pos="9061"/>
             </w:tabs>
             <w:rPr>
               <w:rFonts w:asciiTheme="minorHAnsi" w:eastAsiaTheme="minorEastAsia" w:hAnsiTheme="minorHAnsi" w:cstheme="minorBidi"/>
@@ -962,11 +959,32 @@
               <w:lang w:eastAsia="ru-RU" w:bidi="ar-SA"/>
             </w:rPr>
           </w:pPr>
-          <w:hyperlink w:anchor="_Toc208609131" w:history="1">
+          <w:hyperlink w:anchor="_Toc222437294" w:history="1">
             <w:r>
               <w:rPr>
                 <w:rStyle w:val="a6"/>
                 <w:rFonts w:cs="Times New Roman"/>
+                <w:b/>
+                <w:noProof/>
+              </w:rPr>
+              <w:t>1</w:t>
+            </w:r>
+            <w:r>
+              <w:rPr>
+                <w:rFonts w:asciiTheme="minorHAnsi" w:eastAsiaTheme="minorEastAsia" w:hAnsiTheme="minorHAnsi" w:cstheme="minorBidi"/>
+                <w:noProof/>
+                <w:kern w:val="0"/>
+                <w:sz w:val="22"/>
+                <w:szCs w:val="22"/>
+                <w:lang w:eastAsia="ru-RU" w:bidi="ar-SA"/>
+              </w:rPr>
+              <w:tab/>
+            </w:r>
+            <w:r>
+              <w:rPr>
+                <w:rStyle w:val="a6"/>
+                <w:rFonts w:cs="Times New Roman"/>
+                <w:b/>
                 <w:noProof/>
               </w:rPr>
               <w:t>Ход работы</w:t>
@@ -990,7 +1008,7 @@
                 <w:noProof/>
                 <w:webHidden/>
               </w:rPr>
-              <w:instrText xml:space="preserve"> PAGEREF _Toc208609131 \h </w:instrText>
+              <w:instrText xml:space="preserve"> PAGEREF _Toc222437294 \h </w:instrText>
             </w:r>
             <w:r>
               <w:rPr>
@@ -1025,7 +1043,7 @@
           <w:pPr>
             <w:pStyle w:val="11"/>
             <w:tabs>
-              <w:tab w:val="right" w:leader="dot" w:pos="9345"/>
+              <w:tab w:val="right" w:leader="dot" w:pos="9061"/>
             </w:tabs>
             <w:rPr>
               <w:rFonts w:asciiTheme="minorHAnsi" w:eastAsiaTheme="minorEastAsia" w:hAnsiTheme="minorHAnsi" w:cstheme="minorBidi"/>
@@ -1036,11 +1054,13 @@
               <w:lang w:eastAsia="ru-RU" w:bidi="ar-SA"/>
             </w:rPr>
           </w:pPr>
-          <w:hyperlink w:anchor="_Toc208609132" w:history="1">
+          <w:hyperlink w:anchor="_Toc222437295" w:history="1">
             <w:r>
               <w:rPr>
                 <w:rStyle w:val="a6"/>
                 <w:rFonts w:cs="Times New Roman"/>
+                <w:b/>
+                <w:bCs/>
                 <w:noProof/>
               </w:rPr>
               <w:t>Заключение</w:t>
@@ -1064,7 +1084,7 @@
                 <w:noProof/>
                 <w:webHidden/>
               </w:rPr>
-              <w:instrText xml:space="preserve"> PAGEREF _Toc208609132 \h </w:instrText>
+              <w:instrText xml:space="preserve"> PAGEREF _Toc222437295 \h </w:instrText>
             </w:r>
             <w:r>
               <w:rPr>
@@ -1084,7 +1104,7 @@
                 <w:noProof/>
                 <w:webHidden/>
               </w:rPr>
-              <w:t>6</w:t>
+              <w:t>9</w:t>
             </w:r>
             <w:r>
               <w:rPr>
@@ -1134,7 +1154,7 @@
           <w:sz w:val="28"/>
         </w:rPr>
       </w:pPr>
-      <w:bookmarkStart w:id="1" w:name="_Toc208609130"/>
+      <w:bookmarkStart w:id="2" w:name="_Toc222437293"/>
       <w:r>
         <w:rPr>
           <w:rFonts w:ascii="Times New Roman" w:hAnsi="Times New Roman" w:cs="Times New Roman"/>
@@ -1145,7 +1165,7 @@
         <w:lastRenderedPageBreak/>
         <w:t>Введение</w:t>
       </w:r>
-      <w:bookmarkEnd w:id="1"/>
+      <w:bookmarkEnd w:id="2"/>
     </w:p>
     <w:p>
       <w:pPr>
@@ -1195,15 +1215,7 @@
         <w:t xml:space="preserve">- </w:t>
       </w:r>
       <w:r>
-        <w:t xml:space="preserve">размещение исходного кода, полученного при выполнении работы 1 в </w:t>
-      </w:r>
-      <w:proofErr w:type="spellStart"/>
-      <w:r>
-        <w:t>git-репозитории</w:t>
-      </w:r>
-      <w:proofErr w:type="spellEnd"/>
-      <w:r>
-        <w:t>;</w:t>
+        <w:t>размещение исходного кода, полученного при выполнении работы 1 в git-репозитории;</w:t>
       </w:r>
     </w:p>
     <w:p>
@@ -1253,7 +1265,7 @@
           <w:szCs w:val="28"/>
         </w:rPr>
       </w:pPr>
-      <w:bookmarkStart w:id="2" w:name="_Toc208609131"/>
+      <w:bookmarkStart w:id="3" w:name="_Toc222437294"/>
       <w:r>
         <w:rPr>
           <w:rFonts w:ascii="Times New Roman" w:hAnsi="Times New Roman" w:cs="Times New Roman"/>
@@ -1264,7 +1276,7 @@
         </w:rPr>
         <w:t>Ход работы</w:t>
       </w:r>
-      <w:bookmarkEnd w:id="2"/>
+      <w:bookmarkEnd w:id="3"/>
     </w:p>
     <w:p>
       <w:pPr>
@@ -1282,26 +1294,10 @@
         <w:t>. Все изменения фиксировались</w:t>
       </w:r>
       <w:r>
-        <w:t xml:space="preserve"> в </w:t>
-      </w:r>
-      <w:proofErr w:type="spellStart"/>
-      <w:r>
-        <w:t>git-репозитории</w:t>
-      </w:r>
-      <w:proofErr w:type="spellEnd"/>
-      <w:r>
-        <w:t xml:space="preserve"> с </w:t>
-      </w:r>
-      <w:r>
-        <w:t xml:space="preserve">комментариями к </w:t>
-      </w:r>
-      <w:proofErr w:type="spellStart"/>
-      <w:r>
-        <w:t>коммитам</w:t>
-      </w:r>
-      <w:proofErr w:type="spellEnd"/>
-      <w:r>
-        <w:t>.</w:t>
+        <w:t xml:space="preserve"> в git-репозитории с </w:t>
+      </w:r>
+      <w:r>
+        <w:t>комментариями к коммитам.</w:t>
       </w:r>
     </w:p>
     <w:p>
@@ -1336,14 +1332,12 @@
       <w:r>
         <w:t xml:space="preserve"> </w:t>
       </w:r>
-      <w:proofErr w:type="spellStart"/>
       <w:r>
         <w:rPr>
           <w:lang w:val="en-US"/>
         </w:rPr>
         <w:t>pylint</w:t>
       </w:r>
-      <w:proofErr w:type="spellEnd"/>
       <w:r>
         <w:t>, выявивший нарушения стиля кодирования</w:t>
       </w:r>
@@ -1375,14 +1369,12 @@
       <w:r>
         <w:t>.</w:t>
       </w:r>
-      <w:proofErr w:type="spellStart"/>
       <w:r>
         <w:rPr>
           <w:lang w:val="en-US"/>
         </w:rPr>
         <w:t>py</w:t>
       </w:r>
-      <w:proofErr w:type="spellEnd"/>
     </w:p>
     <w:p>
       <w:pPr>
@@ -1439,8 +1431,6 @@
       <w:r>
         <w:t xml:space="preserve">Реализовано снижение связности между классами за счёт внедрения фабричного метода </w:t>
       </w:r>
-      <w:proofErr w:type="spellStart"/>
-      <w:proofErr w:type="gramStart"/>
       <w:r>
         <w:rPr>
           <w:rStyle w:val="HTML1"/>
@@ -1448,9 +1438,11 @@
           <w:sz w:val="28"/>
           <w:szCs w:val="28"/>
         </w:rPr>
-        <w:t>create</w:t>
-      </w:r>
-      <w:proofErr w:type="spellEnd"/>
+        <w:t>create()</w:t>
+      </w:r>
+      <w:r>
+        <w:t xml:space="preserve"> в базовом классе </w:t>
+      </w:r>
       <w:r>
         <w:rPr>
           <w:rStyle w:val="HTML1"/>
@@ -1458,32 +1450,8 @@
           <w:sz w:val="28"/>
           <w:szCs w:val="28"/>
         </w:rPr>
-        <w:t>(</w:t>
-      </w:r>
-      <w:proofErr w:type="gramEnd"/>
-      <w:r>
-        <w:rPr>
-          <w:rStyle w:val="HTML1"/>
-          <w:rFonts w:ascii="Times New Roman" w:eastAsia="Noto Sans CJK SC Regular" w:hAnsi="Times New Roman" w:cs="Times New Roman"/>
-          <w:sz w:val="28"/>
-          <w:szCs w:val="28"/>
-        </w:rPr>
-        <w:t>)</w:t>
-      </w:r>
-      <w:r>
-        <w:t xml:space="preserve"> в базовом классе </w:t>
-      </w:r>
-      <w:proofErr w:type="spellStart"/>
-      <w:r>
-        <w:rPr>
-          <w:rStyle w:val="HTML1"/>
-          <w:rFonts w:ascii="Times New Roman" w:eastAsia="Noto Sans CJK SC Regular" w:hAnsi="Times New Roman" w:cs="Times New Roman"/>
-          <w:sz w:val="28"/>
-          <w:szCs w:val="28"/>
-        </w:rPr>
         <w:t>Artifact</w:t>
       </w:r>
-      <w:proofErr w:type="spellEnd"/>
     </w:p>
     <w:p>
       <w:pPr>
@@ -1508,7 +1476,6 @@
         </w:rPr>
         <w:t xml:space="preserve">Устранена жёсткая зависимость </w:t>
       </w:r>
-      <w:proofErr w:type="spellStart"/>
       <w:r>
         <w:rPr>
           <w:rStyle w:val="HTML1"/>
@@ -1518,7 +1485,6 @@
         </w:rPr>
         <w:t>CommandProcessor</w:t>
       </w:r>
-      <w:proofErr w:type="spellEnd"/>
       <w:r>
         <w:rPr>
           <w:sz w:val="28"/>
@@ -1526,7 +1492,6 @@
         </w:rPr>
         <w:t xml:space="preserve"> от конкретных классов (</w:t>
       </w:r>
-      <w:proofErr w:type="spellStart"/>
       <w:r>
         <w:rPr>
           <w:rStyle w:val="HTML1"/>
@@ -1536,7 +1501,6 @@
         </w:rPr>
         <w:t>Aphorism</w:t>
       </w:r>
-      <w:proofErr w:type="spellEnd"/>
       <w:r>
         <w:rPr>
           <w:sz w:val="28"/>
@@ -1544,7 +1508,6 @@
         </w:rPr>
         <w:t xml:space="preserve">, </w:t>
       </w:r>
-      <w:proofErr w:type="spellStart"/>
       <w:r>
         <w:rPr>
           <w:rStyle w:val="HTML1"/>
@@ -1554,7 +1517,6 @@
         </w:rPr>
         <w:t>Proverb</w:t>
       </w:r>
-      <w:proofErr w:type="spellEnd"/>
       <w:r>
         <w:rPr>
           <w:sz w:val="28"/>
@@ -1586,7 +1548,6 @@
         </w:rPr>
         <w:t xml:space="preserve">Устранено дублирование логики проверки условий — метод </w:t>
       </w:r>
-      <w:proofErr w:type="spellStart"/>
       <w:r>
         <w:rPr>
           <w:rStyle w:val="HTML1"/>
@@ -1594,9 +1555,15 @@
           <w:sz w:val="28"/>
           <w:szCs w:val="28"/>
         </w:rPr>
-        <w:t>matches_</w:t>
-      </w:r>
-      <w:proofErr w:type="gramStart"/>
+        <w:t>matches_condition()</w:t>
+      </w:r>
+      <w:r>
+        <w:rPr>
+          <w:sz w:val="28"/>
+          <w:szCs w:val="28"/>
+        </w:rPr>
+        <w:t xml:space="preserve"> перенесён в базовый класс </w:t>
+      </w:r>
       <w:r>
         <w:rPr>
           <w:rStyle w:val="HTML1"/>
@@ -1604,46 +1571,8 @@
           <w:sz w:val="28"/>
           <w:szCs w:val="28"/>
         </w:rPr>
-        <w:t>condition</w:t>
-      </w:r>
-      <w:proofErr w:type="spellEnd"/>
-      <w:r>
-        <w:rPr>
-          <w:rStyle w:val="HTML1"/>
-          <w:rFonts w:ascii="Times New Roman" w:hAnsi="Times New Roman" w:cs="Times New Roman"/>
-          <w:sz w:val="28"/>
-          <w:szCs w:val="28"/>
-        </w:rPr>
-        <w:t>(</w:t>
-      </w:r>
-      <w:proofErr w:type="gramEnd"/>
-      <w:r>
-        <w:rPr>
-          <w:rStyle w:val="HTML1"/>
-          <w:rFonts w:ascii="Times New Roman" w:hAnsi="Times New Roman" w:cs="Times New Roman"/>
-          <w:sz w:val="28"/>
-          <w:szCs w:val="28"/>
-        </w:rPr>
-        <w:t>)</w:t>
-      </w:r>
-      <w:r>
-        <w:rPr>
-          <w:sz w:val="28"/>
-          <w:szCs w:val="28"/>
-        </w:rPr>
-        <w:t xml:space="preserve"> перенесён в базовый класс </w:t>
-      </w:r>
-      <w:proofErr w:type="spellStart"/>
-      <w:r>
-        <w:rPr>
-          <w:rStyle w:val="HTML1"/>
-          <w:rFonts w:ascii="Times New Roman" w:hAnsi="Times New Roman" w:cs="Times New Roman"/>
-          <w:sz w:val="28"/>
-          <w:szCs w:val="28"/>
-        </w:rPr>
         <w:t>Artifact</w:t>
       </w:r>
-      <w:proofErr w:type="spellEnd"/>
       <w:r>
         <w:rPr>
           <w:sz w:val="28"/>
@@ -1673,39 +1602,7 @@
           <w:sz w:val="28"/>
           <w:szCs w:val="28"/>
         </w:rPr>
-        <w:t>Добавлена строгая типизация (</w:t>
-      </w:r>
-      <w:proofErr w:type="spellStart"/>
-      <w:r>
-        <w:rPr>
-          <w:sz w:val="28"/>
-          <w:szCs w:val="28"/>
-        </w:rPr>
-        <w:t>type</w:t>
-      </w:r>
-      <w:proofErr w:type="spellEnd"/>
-      <w:r>
-        <w:rPr>
-          <w:sz w:val="28"/>
-          <w:szCs w:val="28"/>
-        </w:rPr>
-        <w:t xml:space="preserve"> </w:t>
-      </w:r>
-      <w:proofErr w:type="spellStart"/>
-      <w:r>
-        <w:rPr>
-          <w:sz w:val="28"/>
-          <w:szCs w:val="28"/>
-        </w:rPr>
-        <w:t>hints</w:t>
-      </w:r>
-      <w:proofErr w:type="spellEnd"/>
-      <w:r>
-        <w:rPr>
-          <w:sz w:val="28"/>
-          <w:szCs w:val="28"/>
-        </w:rPr>
-        <w:t>), что повысило читаемость кода и улучшило явность связей между классами</w:t>
+        <w:t>Добавлена строгая типизация (type hints), что повысило читаемость кода и улучшило явность связей между классами</w:t>
       </w:r>
     </w:p>
     <w:p>
@@ -1732,7 +1629,6 @@
         <w:lastRenderedPageBreak/>
         <w:t xml:space="preserve">Улучшена архитектурная модель взаимодействия компонентов: </w:t>
       </w:r>
-      <w:proofErr w:type="spellStart"/>
       <w:r>
         <w:rPr>
           <w:rStyle w:val="HTML1"/>
@@ -1742,7 +1638,6 @@
         </w:rPr>
         <w:t>Repository</w:t>
       </w:r>
-      <w:proofErr w:type="spellEnd"/>
       <w:r>
         <w:rPr>
           <w:sz w:val="28"/>
@@ -1750,7 +1645,6 @@
         </w:rPr>
         <w:t xml:space="preserve"> теперь явно работает с абстракцией </w:t>
       </w:r>
-      <w:proofErr w:type="spellStart"/>
       <w:r>
         <w:rPr>
           <w:rStyle w:val="HTML1"/>
@@ -1760,7 +1654,6 @@
         </w:rPr>
         <w:t>Artifact</w:t>
       </w:r>
-      <w:proofErr w:type="spellEnd"/>
       <w:r>
         <w:rPr>
           <w:sz w:val="28"/>
@@ -1825,23 +1718,7 @@
           <w:sz w:val="28"/>
           <w:szCs w:val="28"/>
         </w:rPr>
-        <w:t xml:space="preserve">Проведённый </w:t>
-      </w:r>
-      <w:proofErr w:type="spellStart"/>
-      <w:r>
-        <w:rPr>
-          <w:sz w:val="28"/>
-          <w:szCs w:val="28"/>
-        </w:rPr>
-        <w:t>рефакторинг</w:t>
-      </w:r>
-      <w:proofErr w:type="spellEnd"/>
-      <w:r>
-        <w:rPr>
-          <w:sz w:val="28"/>
-          <w:szCs w:val="28"/>
-        </w:rPr>
-        <w:t xml:space="preserve"> позволил повысить читаемость кода, улучшить его архитектурную структуру. </w:t>
+        <w:t xml:space="preserve">Проведённый рефакторинг позволил повысить читаемость кода, улучшить его архитектурную структуру. </w:t>
       </w:r>
       <w:r>
         <w:rPr>
@@ -1876,7 +1753,6 @@
         </w:rPr>
         <w:t xml:space="preserve">В ходе анализа архитектуры были выявлены избыточные зависимости и дублирование логики. Изначально класс </w:t>
       </w:r>
-      <w:proofErr w:type="spellStart"/>
       <w:r>
         <w:rPr>
           <w:rStyle w:val="HTML1"/>
@@ -1886,7 +1762,6 @@
         </w:rPr>
         <w:t>CommandProcessor</w:t>
       </w:r>
-      <w:proofErr w:type="spellEnd"/>
       <w:r>
         <w:rPr>
           <w:sz w:val="28"/>
@@ -1894,7 +1769,6 @@
         </w:rPr>
         <w:t xml:space="preserve"> напрямую зависел от конкретных реализаций (</w:t>
       </w:r>
-      <w:proofErr w:type="spellStart"/>
       <w:r>
         <w:rPr>
           <w:rStyle w:val="HTML1"/>
@@ -1904,7 +1778,6 @@
         </w:rPr>
         <w:t>Aphorism</w:t>
       </w:r>
-      <w:proofErr w:type="spellEnd"/>
       <w:r>
         <w:rPr>
           <w:sz w:val="28"/>
@@ -1912,7 +1785,6 @@
         </w:rPr>
         <w:t xml:space="preserve">, </w:t>
       </w:r>
-      <w:proofErr w:type="spellStart"/>
       <w:r>
         <w:rPr>
           <w:rStyle w:val="HTML1"/>
@@ -1922,7 +1794,6 @@
         </w:rPr>
         <w:t>Proverb</w:t>
       </w:r>
-      <w:proofErr w:type="spellEnd"/>
       <w:r>
         <w:rPr>
           <w:sz w:val="28"/>
@@ -1930,7 +1801,6 @@
         </w:rPr>
         <w:t xml:space="preserve">), что увеличивало связность компонентов и усложняло расширение системы. Также метод </w:t>
       </w:r>
-      <w:proofErr w:type="spellStart"/>
       <w:r>
         <w:rPr>
           <w:rStyle w:val="HTML1"/>
@@ -1940,7 +1810,6 @@
         </w:rPr>
         <w:t>matches_condition</w:t>
       </w:r>
-      <w:proofErr w:type="spellEnd"/>
       <w:r>
         <w:rPr>
           <w:sz w:val="28"/>
@@ -1967,8 +1836,6 @@
         </w:rPr>
         <w:t xml:space="preserve">Создание объектов было инкапсулировано в фабричном методе </w:t>
       </w:r>
-      <w:proofErr w:type="spellStart"/>
-      <w:proofErr w:type="gramStart"/>
       <w:r>
         <w:rPr>
           <w:rStyle w:val="HTML1"/>
@@ -1976,9 +1843,15 @@
           <w:sz w:val="28"/>
           <w:szCs w:val="28"/>
         </w:rPr>
-        <w:t>create</w:t>
-      </w:r>
-      <w:proofErr w:type="spellEnd"/>
+        <w:t>create()</w:t>
+      </w:r>
+      <w:r>
+        <w:rPr>
+          <w:sz w:val="28"/>
+          <w:szCs w:val="28"/>
+        </w:rPr>
+        <w:t xml:space="preserve"> базового класса </w:t>
+      </w:r>
       <w:r>
         <w:rPr>
           <w:rStyle w:val="HTML1"/>
@@ -1986,9 +1859,15 @@
           <w:sz w:val="28"/>
           <w:szCs w:val="28"/>
         </w:rPr>
-        <w:t>(</w:t>
-      </w:r>
-      <w:proofErr w:type="gramEnd"/>
+        <w:t>Artifact</w:t>
+      </w:r>
+      <w:r>
+        <w:rPr>
+          <w:sz w:val="28"/>
+          <w:szCs w:val="28"/>
+        </w:rPr>
+        <w:t xml:space="preserve">, что позволило убрать жёсткую зависимость </w:t>
+      </w:r>
       <w:r>
         <w:rPr>
           <w:rStyle w:val="HTML1"/>
@@ -1996,44 +1875,8 @@
           <w:sz w:val="28"/>
           <w:szCs w:val="28"/>
         </w:rPr>
-        <w:t>)</w:t>
-      </w:r>
-      <w:r>
-        <w:rPr>
-          <w:sz w:val="28"/>
-          <w:szCs w:val="28"/>
-        </w:rPr>
-        <w:t xml:space="preserve"> базового класса </w:t>
-      </w:r>
-      <w:proofErr w:type="spellStart"/>
-      <w:r>
-        <w:rPr>
-          <w:rStyle w:val="HTML1"/>
-          <w:rFonts w:ascii="Times New Roman" w:hAnsi="Times New Roman" w:cs="Times New Roman"/>
-          <w:sz w:val="28"/>
-          <w:szCs w:val="28"/>
-        </w:rPr>
-        <w:t>Artifact</w:t>
-      </w:r>
-      <w:proofErr w:type="spellEnd"/>
-      <w:r>
-        <w:rPr>
-          <w:sz w:val="28"/>
-          <w:szCs w:val="28"/>
-        </w:rPr>
-        <w:t xml:space="preserve">, что позволило убрать жёсткую зависимость </w:t>
-      </w:r>
-      <w:proofErr w:type="spellStart"/>
-      <w:r>
-        <w:rPr>
-          <w:rStyle w:val="HTML1"/>
-          <w:rFonts w:ascii="Times New Roman" w:hAnsi="Times New Roman" w:cs="Times New Roman"/>
-          <w:sz w:val="28"/>
-          <w:szCs w:val="28"/>
-        </w:rPr>
         <w:t>CommandProcessor</w:t>
       </w:r>
-      <w:proofErr w:type="spellEnd"/>
       <w:r>
         <w:rPr>
           <w:sz w:val="28"/>
@@ -2058,55 +1901,7 @@
           <w:sz w:val="28"/>
           <w:szCs w:val="28"/>
         </w:rPr>
-        <w:t>Также в проект была добавлена строгая типизация (</w:t>
-      </w:r>
-      <w:proofErr w:type="spellStart"/>
-      <w:r>
-        <w:rPr>
-          <w:sz w:val="28"/>
-          <w:szCs w:val="28"/>
-        </w:rPr>
-        <w:t>type</w:t>
-      </w:r>
-      <w:proofErr w:type="spellEnd"/>
-      <w:r>
-        <w:rPr>
-          <w:sz w:val="28"/>
-          <w:szCs w:val="28"/>
-        </w:rPr>
-        <w:t xml:space="preserve"> </w:t>
-      </w:r>
-      <w:proofErr w:type="spellStart"/>
-      <w:r>
-        <w:rPr>
-          <w:sz w:val="28"/>
-          <w:szCs w:val="28"/>
-        </w:rPr>
-        <w:t>hints</w:t>
-      </w:r>
-      <w:proofErr w:type="spellEnd"/>
-      <w:r>
-        <w:rPr>
-          <w:sz w:val="28"/>
-          <w:szCs w:val="28"/>
-        </w:rPr>
-        <w:t xml:space="preserve">), что повысило читаемость сигнатур методов, улучшило понимание зависимостей между классами и сделало код более соответствующим современным стандартам </w:t>
-      </w:r>
-      <w:proofErr w:type="spellStart"/>
-      <w:r>
-        <w:rPr>
-          <w:sz w:val="28"/>
-          <w:szCs w:val="28"/>
-        </w:rPr>
-        <w:t>Python</w:t>
-      </w:r>
-      <w:proofErr w:type="spellEnd"/>
-      <w:r>
-        <w:rPr>
-          <w:sz w:val="28"/>
-          <w:szCs w:val="28"/>
-        </w:rPr>
-        <w:t>-разработки.</w:t>
+        <w:t>Также в проект была добавлена строгая типизация (type hints), что повысило читаемость сигнатур методов, улучшило понимание зависимостей между классами и сделало код более соответствующим современным стандартам Python-разработки.</w:t>
       </w:r>
     </w:p>
     <w:p>
@@ -2143,7 +1938,6 @@
         </w:rPr>
         <w:t>.</w:t>
       </w:r>
-      <w:proofErr w:type="spellStart"/>
       <w:r>
         <w:rPr>
           <w:sz w:val="28"/>
@@ -2152,7 +1946,6 @@
         </w:rPr>
         <w:t>py</w:t>
       </w:r>
-      <w:proofErr w:type="spellEnd"/>
       <w:r>
         <w:rPr>
           <w:sz w:val="28"/>
@@ -2200,7 +1993,6 @@
         </w:rPr>
         <w:t>.</w:t>
       </w:r>
-      <w:proofErr w:type="spellStart"/>
       <w:r>
         <w:rPr>
           <w:sz w:val="28"/>
@@ -2209,7 +2001,6 @@
         </w:rPr>
         <w:t>py</w:t>
       </w:r>
-      <w:proofErr w:type="spellEnd"/>
     </w:p>
     <w:p>
       <w:pPr>
@@ -2218,7 +2009,6 @@
         <w:spacing w:line="360" w:lineRule="auto"/>
         <w:jc w:val="both"/>
       </w:pPr>
-      <w:bookmarkStart w:id="3" w:name="_GoBack"/>
       <w:r>
         <w:rPr>
           <w:noProof/>
@@ -2267,7 +2057,6 @@
           </wp:inline>
         </w:drawing>
       </w:r>
-      <w:bookmarkEnd w:id="3"/>
     </w:p>
     <w:p>
       <w:pPr>
@@ -2374,7 +2163,6 @@
         </w:rPr>
         <w:t xml:space="preserve">Были проведены тесты при помощи </w:t>
       </w:r>
-      <w:proofErr w:type="spellStart"/>
       <w:r>
         <w:rPr>
           <w:sz w:val="28"/>
@@ -2383,7 +2171,6 @@
         </w:rPr>
         <w:t>pylint</w:t>
       </w:r>
-      <w:proofErr w:type="spellEnd"/>
       <w:r>
         <w:rPr>
           <w:sz w:val="28"/>
@@ -2420,14 +2207,12 @@
       <w:r>
         <w:t xml:space="preserve"> представлен результат статического анализатора </w:t>
       </w:r>
-      <w:proofErr w:type="spellStart"/>
       <w:r>
         <w:rPr>
           <w:lang w:val="en-US"/>
         </w:rPr>
         <w:t>pylint</w:t>
       </w:r>
-      <w:proofErr w:type="spellEnd"/>
       <w:r>
         <w:t>.</w:t>
       </w:r>
@@ -2506,61 +2291,30 @@
       <w:r>
         <w:t xml:space="preserve"> – Результат работы </w:t>
       </w:r>
-      <w:proofErr w:type="spellStart"/>
       <w:r>
         <w:rPr>
           <w:lang w:val="en-US"/>
         </w:rPr>
         <w:t>pylint</w:t>
       </w:r>
-      <w:proofErr w:type="spellEnd"/>
       <w:r>
         <w:t>.</w:t>
       </w:r>
     </w:p>
     <w:p>
-      <w:pPr>
-        <w:pStyle w:val="1"/>
-        <w:numPr>
-          <w:ilvl w:val="0"/>
-          <w:numId w:val="0"/>
-        </w:numPr>
-        <w:spacing w:line="360" w:lineRule="auto"/>
-        <w:ind w:left="432"/>
-        <w:rPr>
-          <w:rFonts w:ascii="Times New Roman" w:hAnsi="Times New Roman" w:cs="Times New Roman"/>
-          <w:color w:val="auto"/>
-        </w:rPr>
-      </w:pPr>
-      <w:bookmarkStart w:id="4" w:name="_Toc208609132"/>
-      <w:r>
-        <w:rPr>
-          <w:rFonts w:ascii="Times New Roman" w:hAnsi="Times New Roman" w:cs="Times New Roman"/>
-          <w:color w:val="auto"/>
-        </w:rPr>
-        <w:lastRenderedPageBreak/>
+      <w:r>
         <w:t xml:space="preserve">На рисунке 2 представлена новая </w:t>
       </w:r>
       <w:r>
         <w:rPr>
-          <w:rFonts w:ascii="Times New Roman" w:hAnsi="Times New Roman" w:cs="Times New Roman"/>
-          <w:color w:val="auto"/>
           <w:lang w:val="en-US"/>
         </w:rPr>
         <w:t>UML</w:t>
       </w:r>
       <w:r>
-        <w:rPr>
-          <w:rFonts w:ascii="Times New Roman" w:hAnsi="Times New Roman" w:cs="Times New Roman"/>
-          <w:color w:val="auto"/>
-        </w:rPr>
         <w:t>-</w:t>
       </w:r>
       <w:r>
-        <w:rPr>
-          <w:rFonts w:ascii="Times New Roman" w:hAnsi="Times New Roman" w:cs="Times New Roman"/>
-          <w:color w:val="auto"/>
-        </w:rPr>
         <w:t>диаграмма</w:t>
       </w:r>
     </w:p>
@@ -2574,6 +2328,7 @@
           <w:noProof/>
           <w:lang w:eastAsia="ru-RU" w:bidi="ar-SA"/>
         </w:rPr>
+        <w:lastRenderedPageBreak/>
         <w:drawing>
           <wp:inline distT="0" distB="0" distL="0" distR="0" wp14:anchorId="153469D5" wp14:editId="69A8FC06">
             <wp:extent cx="4191905" cy="7915702"/>
@@ -2751,185 +2506,6 @@
         <w:jc w:val="center"/>
       </w:pPr>
     </w:p>
-    <w:p>
-      <w:pPr>
-        <w:jc w:val="center"/>
-      </w:pPr>
-    </w:p>
-    <w:p>
-      <w:pPr>
-        <w:rPr>
-          <w:b/>
-          <w:bCs/>
-        </w:rPr>
-      </w:pPr>
-      <w:r>
-        <w:rPr>
-          <w:b/>
-          <w:bCs/>
-        </w:rPr>
-        <w:lastRenderedPageBreak/>
-        <w:t xml:space="preserve">Пояснение к новой </w:t>
-      </w:r>
-      <w:r>
-        <w:rPr>
-          <w:b/>
-          <w:bCs/>
-          <w:lang w:val="en-US"/>
-        </w:rPr>
-        <w:t>UML</w:t>
-      </w:r>
-      <w:r>
-        <w:rPr>
-          <w:b/>
-          <w:bCs/>
-        </w:rPr>
-        <w:t>-диаграмм</w:t>
-      </w:r>
-      <w:r>
-        <w:rPr>
-          <w:b/>
-          <w:bCs/>
-        </w:rPr>
-        <w:t>е</w:t>
-      </w:r>
-    </w:p>
-    <w:p>
-      <w:pPr>
-        <w:rPr>
-          <w:b/>
-          <w:bCs/>
-        </w:rPr>
-      </w:pPr>
-    </w:p>
-    <w:p>
-      <w:pPr>
-        <w:spacing w:line="360" w:lineRule="auto"/>
-        <w:ind w:firstLine="709"/>
-      </w:pPr>
-      <w:r>
-        <w:t xml:space="preserve">После рефакторинга система управления фильмами обрела четкую модульную архитектуру с явным разделением ответственности. В основе лежит абстрактный класс Movie, от которого наследуются три конкретные реализации для разных типов контента: </w:t>
-      </w:r>
-      <w:proofErr w:type="spellStart"/>
-      <w:r>
-        <w:t>FeatureFilm</w:t>
-      </w:r>
-      <w:proofErr w:type="spellEnd"/>
-      <w:r>
-        <w:t xml:space="preserve">, </w:t>
-      </w:r>
-      <w:proofErr w:type="spellStart"/>
-      <w:r>
-        <w:t>Cartoon</w:t>
-      </w:r>
-      <w:proofErr w:type="spellEnd"/>
-      <w:r>
-        <w:t xml:space="preserve"> и </w:t>
-      </w:r>
-      <w:proofErr w:type="spellStart"/>
-      <w:r>
-        <w:t>Series</w:t>
-      </w:r>
-      <w:proofErr w:type="spellEnd"/>
-      <w:r>
-        <w:t xml:space="preserve">. </w:t>
-      </w:r>
-    </w:p>
-    <w:p>
-      <w:pPr>
-        <w:spacing w:line="360" w:lineRule="auto"/>
-        <w:ind w:firstLine="709"/>
-      </w:pPr>
-      <w:r>
-        <w:t xml:space="preserve">Центральным координатором системы выступает </w:t>
-      </w:r>
-      <w:proofErr w:type="spellStart"/>
-      <w:r>
-        <w:t>MovieManager</w:t>
-      </w:r>
-      <w:proofErr w:type="spellEnd"/>
-      <w:r>
-        <w:t>, который управляет коллекцией фильмов и делегирует специализированные задачи вспомогательным компонентам.</w:t>
-      </w:r>
-    </w:p>
-    <w:p>
-      <w:pPr>
-        <w:spacing w:line="360" w:lineRule="auto"/>
-        <w:ind w:firstLine="709"/>
-      </w:pPr>
-      <w:r>
-        <w:t xml:space="preserve">Для создания объектов используется паттерн в лице </w:t>
-      </w:r>
-      <w:proofErr w:type="spellStart"/>
-      <w:r>
-        <w:t>MovieFactory</w:t>
-      </w:r>
-      <w:proofErr w:type="spellEnd"/>
-      <w:r>
-        <w:t xml:space="preserve">, инкапсулирующий логику </w:t>
-      </w:r>
-      <w:proofErr w:type="spellStart"/>
-      <w:r>
-        <w:t>парсинга</w:t>
-      </w:r>
-      <w:proofErr w:type="spellEnd"/>
-      <w:r>
-        <w:t xml:space="preserve"> данных и </w:t>
-      </w:r>
-      <w:proofErr w:type="spellStart"/>
-      <w:r>
-        <w:t>инстанцирования</w:t>
-      </w:r>
-      <w:proofErr w:type="spellEnd"/>
-      <w:r>
-        <w:t xml:space="preserve"> соответствующих классов. Визуальное представление полностью вынесено в отдельный компонент </w:t>
-      </w:r>
-      <w:proofErr w:type="spellStart"/>
-      <w:r>
-        <w:t>OutputFormatter</w:t>
-      </w:r>
-      <w:proofErr w:type="spellEnd"/>
-      <w:r>
-        <w:t xml:space="preserve">, отвечающий за генерацию красивого форматированного вывода с использованием эмодзи и статистики. Все константы и текстовые сообщения централизованы в модуле </w:t>
-      </w:r>
-      <w:proofErr w:type="spellStart"/>
-      <w:r>
-        <w:t>Constants</w:t>
-      </w:r>
-      <w:proofErr w:type="spellEnd"/>
-      <w:r>
-        <w:t>, что устраняет разбросанные по коду магические строки.</w:t>
-      </w:r>
-    </w:p>
-    <w:p>
-      <w:pPr>
-        <w:spacing w:line="360" w:lineRule="auto"/>
-        <w:ind w:firstLine="709"/>
-      </w:pPr>
-      <w:r>
-        <w:t xml:space="preserve">Главный модуль </w:t>
-      </w:r>
-      <w:proofErr w:type="spellStart"/>
-      <w:r>
-        <w:t>Main</w:t>
-      </w:r>
-      <w:proofErr w:type="spellEnd"/>
-      <w:r>
-        <w:t xml:space="preserve"> служит точкой входа, обрабатывая пользовательский ввод и файловые операции. Взаимодействие между компонентами строится по принципу слабой связанности - менеджер зависит от абстракций, а не конкретных реализаций. Такая архитектура обеспечивает высокую тестируемость, простоту расширения и поддержки, демонстрируя профессиональный подход к организации кода с соблюдением принципов SOLID.</w:t>
-      </w:r>
-    </w:p>
-    <w:p>
-      <w:pPr>
-        <w:spacing w:line="360" w:lineRule="auto"/>
-        <w:jc w:val="center"/>
-      </w:pPr>
-    </w:p>
-    <w:p>
-      <w:pPr>
-        <w:spacing w:line="360" w:lineRule="auto"/>
-        <w:ind w:left="-142" w:firstLine="851"/>
-      </w:pPr>
-    </w:p>
     <w:p/>
     <w:p>
       <w:pPr>
@@ -2948,6 +2524,7 @@
           <w:color w:val="auto"/>
         </w:rPr>
       </w:pPr>
+      <w:bookmarkStart w:id="4" w:name="_Toc222437295"/>
       <w:r>
         <w:rPr>
           <w:rFonts w:ascii="Times New Roman" w:hAnsi="Times New Roman" w:cs="Times New Roman"/>
@@ -2955,6 +2532,7 @@
           <w:bCs/>
           <w:color w:val="auto"/>
         </w:rPr>
+        <w:lastRenderedPageBreak/>
         <w:t>Заключение</w:t>
       </w:r>
       <w:bookmarkEnd w:id="4"/>
@@ -3037,7 +2615,7 @@
           <w:rPr>
             <w:noProof/>
           </w:rPr>
-          <w:t>10</w:t>
+          <w:t>2</w:t>
         </w:r>
         <w:r>
           <w:fldChar w:fldCharType="end"/>
@@ -6204,7 +5782,7 @@
 </file>
 
 <file path=customXml/itemProps1.xml><?xml version="1.0" encoding="utf-8"?>
-<ds:datastoreItem xmlns:ds="http://schemas.openxmlformats.org/officeDocument/2006/customXml" ds:itemID="{39758A73-09FB-45D8-8C5D-4C92758D00D9}">
+<ds:datastoreItem xmlns:ds="http://schemas.openxmlformats.org/officeDocument/2006/customXml" ds:itemID="{8ECBE835-AE45-4ACB-B5B9-A734B603EED5}">
   <ds:schemaRefs>
     <ds:schemaRef ds:uri="http://schemas.openxmlformats.org/officeDocument/2006/bibliography"/>
   </ds:schemaRefs>

</xml_diff>